<commit_message>
Add reports for lab 1,2,3,4-5 / RK2
</commit_message>
<xml_diff>
--- a/Rk1-3sem/Рк1.docx
+++ b/Rk1-3sem/Рк1.docx
@@ -1,6 +1,6 @@
 
 <file path=word/document.xml><?xml version="1.0" encoding="utf-8"?>
-<w:document xmlns:wpc="http://schemas.microsoft.com/office/word/2010/wordprocessingCanvas" xmlns:cx="http://schemas.microsoft.com/office/drawing/2014/chartex" xmlns:cx1="http://schemas.microsoft.com/office/drawing/2015/9/8/chartex" xmlns:cx2="http://schemas.microsoft.com/office/drawing/2015/10/21/chartex" xmlns:cx3="http://schemas.microsoft.com/office/drawing/2016/5/9/chartex" xmlns:cx4="http://schemas.microsoft.com/office/drawing/2016/5/10/chartex" xmlns:cx5="http://schemas.microsoft.com/office/drawing/2016/5/11/chartex" xmlns:cx6="http://schemas.microsoft.com/office/drawing/2016/5/12/chartex" xmlns:cx7="http://schemas.microsoft.com/office/drawing/2016/5/13/chartex" xmlns:cx8="http://schemas.microsoft.com/office/drawing/2016/5/14/chartex" xmlns:mc="http://schemas.openxmlformats.org/markup-compatibility/2006" xmlns:aink="http://schemas.microsoft.com/office/drawing/2016/ink" xmlns:am3d="http://schemas.microsoft.com/office/drawing/2017/model3d" xmlns:o="urn:schemas-microsoft-com:office:office" xmlns:oel="http://schemas.microsoft.com/office/2019/extlst" xmlns:r="http://schemas.openxmlformats.org/officeDocument/2006/relationships" xmlns:m="http://schemas.openxmlformats.org/officeDocument/2006/math" xmlns:v="urn:schemas-microsoft-com:vml" xmlns:wp14="http://schemas.microsoft.com/office/word/2010/wordprocessingDrawing" xmlns:wp="http://schemas.openxmlformats.org/drawingml/2006/wordprocessingDrawing" xmlns:w10="urn:schemas-microsoft-com:office:word" xmlns:w="http://schemas.openxmlformats.org/wordprocessingml/2006/main" xmlns:w14="http://schemas.microsoft.com/office/word/2010/wordml" xmlns:w15="http://schemas.microsoft.com/office/word/2012/wordml" xmlns:w16cex="http://schemas.microsoft.com/office/word/2018/wordml/cex" xmlns:w16cid="http://schemas.microsoft.com/office/word/2016/wordml/cid" xmlns:w16="http://schemas.microsoft.com/office/word/2018/wordml" xmlns:w16sdtdh="http://schemas.microsoft.com/office/word/2020/wordml/sdtdatahash" xmlns:w16se="http://schemas.microsoft.com/office/word/2015/wordml/symex" xmlns:wpg="http://schemas.microsoft.com/office/word/2010/wordprocessingGroup" xmlns:wpi="http://schemas.microsoft.com/office/word/2010/wordprocessingInk" xmlns:wne="http://schemas.microsoft.com/office/word/2006/wordml" xmlns:wps="http://schemas.microsoft.com/office/word/2010/wordprocessingShape" mc:Ignorable="w14 w15 w16se w16cid w16 w16cex w16sdtdh wp14">
+<w:document xmlns:wpc="http://schemas.microsoft.com/office/word/2010/wordprocessingCanvas" xmlns:cx="http://schemas.microsoft.com/office/drawing/2014/chartex" xmlns:cx1="http://schemas.microsoft.com/office/drawing/2015/9/8/chartex" xmlns:cx2="http://schemas.microsoft.com/office/drawing/2015/10/21/chartex" xmlns:cx3="http://schemas.microsoft.com/office/drawing/2016/5/9/chartex" xmlns:cx4="http://schemas.microsoft.com/office/drawing/2016/5/10/chartex" xmlns:cx5="http://schemas.microsoft.com/office/drawing/2016/5/11/chartex" xmlns:cx6="http://schemas.microsoft.com/office/drawing/2016/5/12/chartex" xmlns:cx7="http://schemas.microsoft.com/office/drawing/2016/5/13/chartex" xmlns:cx8="http://schemas.microsoft.com/office/drawing/2016/5/14/chartex" xmlns:mc="http://schemas.openxmlformats.org/markup-compatibility/2006" xmlns:aink="http://schemas.microsoft.com/office/drawing/2016/ink" xmlns:am3d="http://schemas.microsoft.com/office/drawing/2017/model3d" xmlns:o="urn:schemas-microsoft-com:office:office" xmlns:r="http://schemas.openxmlformats.org/officeDocument/2006/relationships" xmlns:m="http://schemas.openxmlformats.org/officeDocument/2006/math" xmlns:v="urn:schemas-microsoft-com:vml" xmlns:wp14="http://schemas.microsoft.com/office/word/2010/wordprocessingDrawing" xmlns:wp="http://schemas.openxmlformats.org/drawingml/2006/wordprocessingDrawing" xmlns:w10="urn:schemas-microsoft-com:office:word" xmlns:w="http://schemas.openxmlformats.org/wordprocessingml/2006/main" xmlns:w14="http://schemas.microsoft.com/office/word/2010/wordml" xmlns:w15="http://schemas.microsoft.com/office/word/2012/wordml" xmlns:w16cex="http://schemas.microsoft.com/office/word/2018/wordml/cex" xmlns:w16cid="http://schemas.microsoft.com/office/word/2016/wordml/cid" xmlns:w16="http://schemas.microsoft.com/office/word/2018/wordml" xmlns:w16sdtdh="http://schemas.microsoft.com/office/word/2020/wordml/sdtdatahash" xmlns:w16se="http://schemas.microsoft.com/office/word/2015/wordml/symex" xmlns:wpg="http://schemas.microsoft.com/office/word/2010/wordprocessingGroup" xmlns:wpi="http://schemas.microsoft.com/office/word/2010/wordprocessingInk" xmlns:wne="http://schemas.microsoft.com/office/word/2006/wordml" xmlns:wps="http://schemas.microsoft.com/office/word/2010/wordprocessingShape" mc:Ignorable="w14 w15 w16se w16cid w16 w16cex w16sdtdh wp14">
   <w:body>
     <w:p>
       <w:pPr>
@@ -305,7 +305,7 @@
           <w:sz w:val="32"/>
           <w:szCs w:val="32"/>
         </w:rPr>
-        <w:t xml:space="preserve">студент группы ИУ5-33Б </w:t>
+        <w:t>студент группы ИУ5-3</w:t>
       </w:r>
       <w:r>
         <w:rPr>
@@ -313,7 +313,7 @@
           <w:sz w:val="32"/>
           <w:szCs w:val="32"/>
         </w:rPr>
-        <w:tab/>
+        <w:t>5</w:t>
       </w:r>
       <w:r>
         <w:rPr>
@@ -321,7 +321,7 @@
           <w:sz w:val="32"/>
           <w:szCs w:val="32"/>
         </w:rPr>
-        <w:tab/>
+        <w:t xml:space="preserve">Б </w:t>
       </w:r>
       <w:r>
         <w:rPr>
@@ -345,40 +345,40 @@
           <w:sz w:val="32"/>
           <w:szCs w:val="32"/>
         </w:rPr>
-        <w:t>преподаватель каф. ИУ5</w:t>
-      </w:r>
-    </w:p>
-    <w:p>
-      <w:pPr>
+        <w:tab/>
+      </w:r>
+      <w:r>
         <w:rPr>
           <w:rFonts w:ascii="Times New Roman" w:hAnsi="Times New Roman" w:cs="Times New Roman"/>
           <w:sz w:val="32"/>
           <w:szCs w:val="32"/>
         </w:rPr>
-      </w:pPr>
+        <w:tab/>
+      </w:r>
       <w:r>
         <w:rPr>
           <w:rFonts w:ascii="Times New Roman" w:hAnsi="Times New Roman" w:cs="Times New Roman"/>
           <w:sz w:val="32"/>
           <w:szCs w:val="32"/>
         </w:rPr>
-        <w:t>Гонов Марат</w:t>
-      </w:r>
-      <w:r>
+        <w:t>преподаватель каф. ИУ5</w:t>
+      </w:r>
+    </w:p>
+    <w:p>
+      <w:pPr>
         <w:rPr>
           <w:rFonts w:ascii="Times New Roman" w:hAnsi="Times New Roman" w:cs="Times New Roman"/>
           <w:sz w:val="32"/>
           <w:szCs w:val="32"/>
         </w:rPr>
-        <w:tab/>
-      </w:r>
+      </w:pPr>
       <w:r>
         <w:rPr>
           <w:rFonts w:ascii="Times New Roman" w:hAnsi="Times New Roman" w:cs="Times New Roman"/>
           <w:sz w:val="32"/>
           <w:szCs w:val="32"/>
         </w:rPr>
-        <w:tab/>
+        <w:t>Гонов Марат</w:t>
       </w:r>
       <w:r>
         <w:rPr>
@@ -427,25 +427,31 @@
           <w:szCs w:val="32"/>
         </w:rPr>
         <w:tab/>
-        <w:t xml:space="preserve"> </w:t>
-      </w:r>
-      <w:proofErr w:type="spellStart"/>
+      </w:r>
       <w:r>
         <w:rPr>
           <w:rFonts w:ascii="Times New Roman" w:hAnsi="Times New Roman" w:cs="Times New Roman"/>
           <w:sz w:val="32"/>
           <w:szCs w:val="32"/>
         </w:rPr>
-        <w:t>Гапанюк</w:t>
-      </w:r>
-      <w:proofErr w:type="spellEnd"/>
+        <w:tab/>
+      </w:r>
       <w:r>
         <w:rPr>
           <w:rFonts w:ascii="Times New Roman" w:hAnsi="Times New Roman" w:cs="Times New Roman"/>
           <w:sz w:val="32"/>
           <w:szCs w:val="32"/>
         </w:rPr>
-        <w:t xml:space="preserve"> Ю. Е.</w:t>
+        <w:tab/>
+        <w:t xml:space="preserve"> </w:t>
+      </w:r>
+      <w:r>
+        <w:rPr>
+          <w:rFonts w:ascii="Times New Roman" w:hAnsi="Times New Roman" w:cs="Times New Roman"/>
+          <w:sz w:val="32"/>
+          <w:szCs w:val="32"/>
+        </w:rPr>
+        <w:t>Гапанюк Ю. Е.</w:t>
       </w:r>
     </w:p>
     <w:p>
@@ -575,25 +581,7 @@
           <w:sz w:val="28"/>
           <w:szCs w:val="28"/>
         </w:rPr>
-        <w:t>» связаны соотношением один-ко-многим. Выведите список всех сотрудников, у которых фамилия заканчивается на «</w:t>
-      </w:r>
-      <w:proofErr w:type="spellStart"/>
-      <w:r>
-        <w:rPr>
-          <w:color w:val="000000"/>
-          <w:sz w:val="28"/>
-          <w:szCs w:val="28"/>
-        </w:rPr>
-        <w:t>ов</w:t>
-      </w:r>
-      <w:proofErr w:type="spellEnd"/>
-      <w:r>
-        <w:rPr>
-          <w:color w:val="000000"/>
-          <w:sz w:val="28"/>
-          <w:szCs w:val="28"/>
-        </w:rPr>
-        <w:t>», и названия их отделов.</w:t>
+        <w:t>» связаны соотношением один-ко-многим. Выведите список всех сотрудников, у которых фамилия заканчивается на «ов», и названия их отделов.</w:t>
       </w:r>
     </w:p>
     <w:p>
@@ -884,33 +872,7 @@
           <w:lang w:val="en-US" w:eastAsia="ru-RU"/>
           <w14:ligatures w14:val="none"/>
         </w:rPr>
-        <w:t>__</w:t>
-      </w:r>
-      <w:proofErr w:type="spellStart"/>
-      <w:r>
-        <w:rPr>
-          <w:rFonts w:ascii="Consolas" w:eastAsia="Times New Roman" w:hAnsi="Consolas" w:cs="Times New Roman"/>
-          <w:color w:val="DCDCAA"/>
-          <w:kern w:val="0"/>
-          <w:sz w:val="21"/>
-          <w:szCs w:val="21"/>
-          <w:lang w:val="en-US" w:eastAsia="ru-RU"/>
-          <w14:ligatures w14:val="none"/>
-        </w:rPr>
-        <w:t>init</w:t>
-      </w:r>
-      <w:proofErr w:type="spellEnd"/>
-      <w:r>
-        <w:rPr>
-          <w:rFonts w:ascii="Consolas" w:eastAsia="Times New Roman" w:hAnsi="Consolas" w:cs="Times New Roman"/>
-          <w:color w:val="DCDCAA"/>
-          <w:kern w:val="0"/>
-          <w:sz w:val="21"/>
-          <w:szCs w:val="21"/>
-          <w:lang w:val="en-US" w:eastAsia="ru-RU"/>
-          <w14:ligatures w14:val="none"/>
-        </w:rPr>
-        <w:t>__</w:t>
+        <w:t>__init__</w:t>
       </w:r>
       <w:r>
         <w:rPr>
@@ -972,7 +934,6 @@
         </w:rPr>
         <w:t xml:space="preserve">, </w:t>
       </w:r>
-      <w:proofErr w:type="spellStart"/>
       <w:r>
         <w:rPr>
           <w:rFonts w:ascii="Consolas" w:eastAsia="Times New Roman" w:hAnsi="Consolas" w:cs="Times New Roman"/>
@@ -985,7 +946,6 @@
         </w:rPr>
         <w:t>last_name</w:t>
       </w:r>
-      <w:proofErr w:type="spellEnd"/>
       <w:r>
         <w:rPr>
           <w:rFonts w:ascii="Consolas" w:eastAsia="Times New Roman" w:hAnsi="Consolas" w:cs="Times New Roman"/>
@@ -1022,7 +982,6 @@
         </w:rPr>
         <w:t xml:space="preserve">, </w:t>
       </w:r>
-      <w:proofErr w:type="spellStart"/>
       <w:r>
         <w:rPr>
           <w:rFonts w:ascii="Consolas" w:eastAsia="Times New Roman" w:hAnsi="Consolas" w:cs="Times New Roman"/>
@@ -1035,7 +994,6 @@
         </w:rPr>
         <w:t>orchestra_id</w:t>
       </w:r>
-      <w:proofErr w:type="spellEnd"/>
       <w:r>
         <w:rPr>
           <w:rFonts w:ascii="Consolas" w:eastAsia="Times New Roman" w:hAnsi="Consolas" w:cs="Times New Roman"/>
@@ -1162,7 +1120,6 @@
         </w:rPr>
         <w:t xml:space="preserve">        </w:t>
       </w:r>
-      <w:proofErr w:type="spellStart"/>
       <w:r>
         <w:rPr>
           <w:rFonts w:ascii="Consolas" w:eastAsia="Times New Roman" w:hAnsi="Consolas" w:cs="Times New Roman"/>
@@ -1199,7 +1156,6 @@
         </w:rPr>
         <w:t>last_name</w:t>
       </w:r>
-      <w:proofErr w:type="spellEnd"/>
       <w:r>
         <w:rPr>
           <w:rFonts w:ascii="Consolas" w:eastAsia="Times New Roman" w:hAnsi="Consolas" w:cs="Times New Roman"/>
@@ -1212,7 +1168,6 @@
         </w:rPr>
         <w:t xml:space="preserve"> = </w:t>
       </w:r>
-      <w:proofErr w:type="spellStart"/>
       <w:r>
         <w:rPr>
           <w:rFonts w:ascii="Consolas" w:eastAsia="Times New Roman" w:hAnsi="Consolas" w:cs="Times New Roman"/>
@@ -1225,7 +1180,6 @@
         </w:rPr>
         <w:t>last_name</w:t>
       </w:r>
-      <w:proofErr w:type="spellEnd"/>
     </w:p>
     <w:p>
       <w:pPr>
@@ -1253,7 +1207,6 @@
         </w:rPr>
         <w:t xml:space="preserve">        </w:t>
       </w:r>
-      <w:proofErr w:type="spellStart"/>
       <w:r>
         <w:rPr>
           <w:rFonts w:ascii="Consolas" w:eastAsia="Times New Roman" w:hAnsi="Consolas" w:cs="Times New Roman"/>
@@ -1290,7 +1243,6 @@
         </w:rPr>
         <w:t>salary</w:t>
       </w:r>
-      <w:proofErr w:type="spellEnd"/>
       <w:r>
         <w:rPr>
           <w:rFonts w:ascii="Consolas" w:eastAsia="Times New Roman" w:hAnsi="Consolas" w:cs="Times New Roman"/>
@@ -1342,7 +1294,6 @@
         </w:rPr>
         <w:t xml:space="preserve">        </w:t>
       </w:r>
-      <w:proofErr w:type="spellStart"/>
       <w:r>
         <w:rPr>
           <w:rFonts w:ascii="Consolas" w:eastAsia="Times New Roman" w:hAnsi="Consolas" w:cs="Times New Roman"/>
@@ -1379,7 +1330,6 @@
         </w:rPr>
         <w:t>orchestra_id</w:t>
       </w:r>
-      <w:proofErr w:type="spellEnd"/>
       <w:r>
         <w:rPr>
           <w:rFonts w:ascii="Consolas" w:eastAsia="Times New Roman" w:hAnsi="Consolas" w:cs="Times New Roman"/>
@@ -1392,7 +1342,6 @@
         </w:rPr>
         <w:t xml:space="preserve"> = </w:t>
       </w:r>
-      <w:proofErr w:type="spellStart"/>
       <w:r>
         <w:rPr>
           <w:rFonts w:ascii="Consolas" w:eastAsia="Times New Roman" w:hAnsi="Consolas" w:cs="Times New Roman"/>
@@ -1405,7 +1354,6 @@
         </w:rPr>
         <w:t>orchestra_id</w:t>
       </w:r>
-      <w:proofErr w:type="spellEnd"/>
     </w:p>
     <w:p>
       <w:pPr>
@@ -1545,33 +1493,7 @@
           <w:lang w:val="en-US" w:eastAsia="ru-RU"/>
           <w14:ligatures w14:val="none"/>
         </w:rPr>
-        <w:t>__</w:t>
-      </w:r>
-      <w:proofErr w:type="spellStart"/>
-      <w:r>
-        <w:rPr>
-          <w:rFonts w:ascii="Consolas" w:eastAsia="Times New Roman" w:hAnsi="Consolas" w:cs="Times New Roman"/>
-          <w:color w:val="DCDCAA"/>
-          <w:kern w:val="0"/>
-          <w:sz w:val="21"/>
-          <w:szCs w:val="21"/>
-          <w:lang w:val="en-US" w:eastAsia="ru-RU"/>
-          <w14:ligatures w14:val="none"/>
-        </w:rPr>
-        <w:t>init</w:t>
-      </w:r>
-      <w:proofErr w:type="spellEnd"/>
-      <w:r>
-        <w:rPr>
-          <w:rFonts w:ascii="Consolas" w:eastAsia="Times New Roman" w:hAnsi="Consolas" w:cs="Times New Roman"/>
-          <w:color w:val="DCDCAA"/>
-          <w:kern w:val="0"/>
-          <w:sz w:val="21"/>
-          <w:szCs w:val="21"/>
-          <w:lang w:val="en-US" w:eastAsia="ru-RU"/>
-          <w14:ligatures w14:val="none"/>
-        </w:rPr>
-        <w:t>__</w:t>
+        <w:t>__init__</w:t>
       </w:r>
       <w:r>
         <w:rPr>
@@ -1885,7 +1807,6 @@
         </w:rPr>
         <w:t xml:space="preserve"> </w:t>
       </w:r>
-      <w:proofErr w:type="spellStart"/>
       <w:r>
         <w:rPr>
           <w:rFonts w:ascii="Consolas" w:eastAsia="Times New Roman" w:hAnsi="Consolas" w:cs="Times New Roman"/>
@@ -1898,7 +1819,6 @@
         </w:rPr>
         <w:t>MusiciansOrchestra</w:t>
       </w:r>
-      <w:proofErr w:type="spellEnd"/>
       <w:r>
         <w:rPr>
           <w:rFonts w:ascii="Consolas" w:eastAsia="Times New Roman" w:hAnsi="Consolas" w:cs="Times New Roman"/>
@@ -1972,33 +1892,7 @@
           <w:lang w:val="en-US" w:eastAsia="ru-RU"/>
           <w14:ligatures w14:val="none"/>
         </w:rPr>
-        <w:t>__</w:t>
-      </w:r>
-      <w:proofErr w:type="spellStart"/>
-      <w:r>
-        <w:rPr>
-          <w:rFonts w:ascii="Consolas" w:eastAsia="Times New Roman" w:hAnsi="Consolas" w:cs="Times New Roman"/>
-          <w:color w:val="DCDCAA"/>
-          <w:kern w:val="0"/>
-          <w:sz w:val="21"/>
-          <w:szCs w:val="21"/>
-          <w:lang w:val="en-US" w:eastAsia="ru-RU"/>
-          <w14:ligatures w14:val="none"/>
-        </w:rPr>
-        <w:t>init</w:t>
-      </w:r>
-      <w:proofErr w:type="spellEnd"/>
-      <w:r>
-        <w:rPr>
-          <w:rFonts w:ascii="Consolas" w:eastAsia="Times New Roman" w:hAnsi="Consolas" w:cs="Times New Roman"/>
-          <w:color w:val="DCDCAA"/>
-          <w:kern w:val="0"/>
-          <w:sz w:val="21"/>
-          <w:szCs w:val="21"/>
-          <w:lang w:val="en-US" w:eastAsia="ru-RU"/>
-          <w14:ligatures w14:val="none"/>
-        </w:rPr>
-        <w:t>__</w:t>
+        <w:t>__init__</w:t>
       </w:r>
       <w:r>
         <w:rPr>
@@ -2036,7 +1930,6 @@
         </w:rPr>
         <w:t xml:space="preserve">, </w:t>
       </w:r>
-      <w:proofErr w:type="spellStart"/>
       <w:r>
         <w:rPr>
           <w:rFonts w:ascii="Consolas" w:eastAsia="Times New Roman" w:hAnsi="Consolas" w:cs="Times New Roman"/>
@@ -2049,7 +1942,6 @@
         </w:rPr>
         <w:t>musician_id</w:t>
       </w:r>
-      <w:proofErr w:type="spellEnd"/>
       <w:r>
         <w:rPr>
           <w:rFonts w:ascii="Consolas" w:eastAsia="Times New Roman" w:hAnsi="Consolas" w:cs="Times New Roman"/>
@@ -2062,7 +1954,6 @@
         </w:rPr>
         <w:t xml:space="preserve">, </w:t>
       </w:r>
-      <w:proofErr w:type="spellStart"/>
       <w:r>
         <w:rPr>
           <w:rFonts w:ascii="Consolas" w:eastAsia="Times New Roman" w:hAnsi="Consolas" w:cs="Times New Roman"/>
@@ -2075,7 +1966,6 @@
         </w:rPr>
         <w:t>orchestra_id</w:t>
       </w:r>
-      <w:proofErr w:type="spellEnd"/>
       <w:r>
         <w:rPr>
           <w:rFonts w:ascii="Consolas" w:eastAsia="Times New Roman" w:hAnsi="Consolas" w:cs="Times New Roman"/>
@@ -2115,7 +2005,6 @@
         </w:rPr>
         <w:t xml:space="preserve">        </w:t>
       </w:r>
-      <w:proofErr w:type="spellStart"/>
       <w:r>
         <w:rPr>
           <w:rFonts w:ascii="Consolas" w:eastAsia="Times New Roman" w:hAnsi="Consolas" w:cs="Times New Roman"/>
@@ -2152,7 +2041,6 @@
         </w:rPr>
         <w:t>musician_id</w:t>
       </w:r>
-      <w:proofErr w:type="spellEnd"/>
       <w:r>
         <w:rPr>
           <w:rFonts w:ascii="Consolas" w:eastAsia="Times New Roman" w:hAnsi="Consolas" w:cs="Times New Roman"/>
@@ -2165,7 +2053,6 @@
         </w:rPr>
         <w:t xml:space="preserve"> = </w:t>
       </w:r>
-      <w:proofErr w:type="spellStart"/>
       <w:r>
         <w:rPr>
           <w:rFonts w:ascii="Consolas" w:eastAsia="Times New Roman" w:hAnsi="Consolas" w:cs="Times New Roman"/>
@@ -2178,7 +2065,6 @@
         </w:rPr>
         <w:t>musician_id</w:t>
       </w:r>
-      <w:proofErr w:type="spellEnd"/>
     </w:p>
     <w:p>
       <w:pPr>
@@ -2206,7 +2092,6 @@
         </w:rPr>
         <w:t xml:space="preserve">        </w:t>
       </w:r>
-      <w:proofErr w:type="spellStart"/>
       <w:r>
         <w:rPr>
           <w:rFonts w:ascii="Consolas" w:eastAsia="Times New Roman" w:hAnsi="Consolas" w:cs="Times New Roman"/>
@@ -2243,7 +2128,6 @@
         </w:rPr>
         <w:t>orchestra_id</w:t>
       </w:r>
-      <w:proofErr w:type="spellEnd"/>
       <w:r>
         <w:rPr>
           <w:rFonts w:ascii="Consolas" w:eastAsia="Times New Roman" w:hAnsi="Consolas" w:cs="Times New Roman"/>
@@ -2256,7 +2140,6 @@
         </w:rPr>
         <w:t xml:space="preserve"> = </w:t>
       </w:r>
-      <w:proofErr w:type="spellStart"/>
       <w:r>
         <w:rPr>
           <w:rFonts w:ascii="Consolas" w:eastAsia="Times New Roman" w:hAnsi="Consolas" w:cs="Times New Roman"/>
@@ -2269,7 +2152,6 @@
         </w:rPr>
         <w:t>orchestra_id</w:t>
       </w:r>
-      <w:proofErr w:type="spellEnd"/>
     </w:p>
     <w:p>
       <w:pPr>
@@ -3395,7 +3277,6 @@
           <w14:ligatures w14:val="none"/>
         </w:rPr>
       </w:pPr>
-      <w:proofErr w:type="spellStart"/>
       <w:r>
         <w:rPr>
           <w:rFonts w:ascii="Consolas" w:eastAsia="Times New Roman" w:hAnsi="Consolas" w:cs="Times New Roman"/>
@@ -3408,7 +3289,6 @@
         </w:rPr>
         <w:t>musicians_orchestras</w:t>
       </w:r>
-      <w:proofErr w:type="spellEnd"/>
       <w:r>
         <w:rPr>
           <w:rFonts w:ascii="Consolas" w:eastAsia="Times New Roman" w:hAnsi="Consolas" w:cs="Times New Roman"/>
@@ -3448,7 +3328,6 @@
         </w:rPr>
         <w:t xml:space="preserve">    </w:t>
       </w:r>
-      <w:proofErr w:type="spellStart"/>
       <w:r>
         <w:rPr>
           <w:rFonts w:ascii="Consolas" w:eastAsia="Times New Roman" w:hAnsi="Consolas" w:cs="Times New Roman"/>
@@ -3461,7 +3340,6 @@
         </w:rPr>
         <w:t>MusiciansOrchestra</w:t>
       </w:r>
-      <w:proofErr w:type="spellEnd"/>
       <w:r>
         <w:rPr>
           <w:rFonts w:ascii="Consolas" w:eastAsia="Times New Roman" w:hAnsi="Consolas" w:cs="Times New Roman"/>
@@ -3549,7 +3427,6 @@
         </w:rPr>
         <w:t xml:space="preserve">    </w:t>
       </w:r>
-      <w:proofErr w:type="spellStart"/>
       <w:r>
         <w:rPr>
           <w:rFonts w:ascii="Consolas" w:eastAsia="Times New Roman" w:hAnsi="Consolas" w:cs="Times New Roman"/>
@@ -3562,7 +3439,6 @@
         </w:rPr>
         <w:t>MusiciansOrchestra</w:t>
       </w:r>
-      <w:proofErr w:type="spellEnd"/>
       <w:r>
         <w:rPr>
           <w:rFonts w:ascii="Consolas" w:eastAsia="Times New Roman" w:hAnsi="Consolas" w:cs="Times New Roman"/>
@@ -3650,7 +3526,6 @@
         </w:rPr>
         <w:t xml:space="preserve">    </w:t>
       </w:r>
-      <w:proofErr w:type="spellStart"/>
       <w:r>
         <w:rPr>
           <w:rFonts w:ascii="Consolas" w:eastAsia="Times New Roman" w:hAnsi="Consolas" w:cs="Times New Roman"/>
@@ -3663,7 +3538,6 @@
         </w:rPr>
         <w:t>MusiciansOrchestra</w:t>
       </w:r>
-      <w:proofErr w:type="spellEnd"/>
       <w:r>
         <w:rPr>
           <w:rFonts w:ascii="Consolas" w:eastAsia="Times New Roman" w:hAnsi="Consolas" w:cs="Times New Roman"/>
@@ -3752,7 +3626,6 @@
         <w:lastRenderedPageBreak/>
         <w:t xml:space="preserve">    </w:t>
       </w:r>
-      <w:proofErr w:type="spellStart"/>
       <w:r>
         <w:rPr>
           <w:rFonts w:ascii="Consolas" w:eastAsia="Times New Roman" w:hAnsi="Consolas" w:cs="Times New Roman"/>
@@ -3765,7 +3638,6 @@
         </w:rPr>
         <w:t>MusiciansOrchestra</w:t>
       </w:r>
-      <w:proofErr w:type="spellEnd"/>
       <w:r>
         <w:rPr>
           <w:rFonts w:ascii="Consolas" w:eastAsia="Times New Roman" w:hAnsi="Consolas" w:cs="Times New Roman"/>
@@ -3853,7 +3725,6 @@
         </w:rPr>
         <w:t xml:space="preserve">    </w:t>
       </w:r>
-      <w:proofErr w:type="spellStart"/>
       <w:r>
         <w:rPr>
           <w:rFonts w:ascii="Consolas" w:eastAsia="Times New Roman" w:hAnsi="Consolas" w:cs="Times New Roman"/>
@@ -3866,7 +3737,6 @@
         </w:rPr>
         <w:t>MusiciansOrchestra</w:t>
       </w:r>
-      <w:proofErr w:type="spellEnd"/>
       <w:r>
         <w:rPr>
           <w:rFonts w:ascii="Consolas" w:eastAsia="Times New Roman" w:hAnsi="Consolas" w:cs="Times New Roman"/>
@@ -4035,7 +3905,6 @@
         </w:rPr>
         <w:t xml:space="preserve"> = [(</w:t>
       </w:r>
-      <w:proofErr w:type="spellStart"/>
       <w:r>
         <w:rPr>
           <w:rFonts w:ascii="Consolas" w:eastAsia="Times New Roman" w:hAnsi="Consolas" w:cs="Times New Roman"/>
@@ -4072,7 +3941,6 @@
         </w:rPr>
         <w:t>last_name</w:t>
       </w:r>
-      <w:proofErr w:type="spellEnd"/>
       <w:r>
         <w:rPr>
           <w:rFonts w:ascii="Consolas" w:eastAsia="Times New Roman" w:hAnsi="Consolas" w:cs="Times New Roman"/>
@@ -4160,7 +4028,6 @@
         </w:rPr>
         <w:t>                 </w:t>
       </w:r>
-      <w:proofErr w:type="spellStart"/>
       <w:r>
         <w:rPr>
           <w:rFonts w:ascii="Consolas" w:eastAsia="Times New Roman" w:hAnsi="Consolas" w:cs="Times New Roman"/>
@@ -4197,7 +4064,6 @@
         </w:rPr>
         <w:t>m</w:t>
       </w:r>
-      <w:proofErr w:type="spellEnd"/>
       <w:r>
         <w:rPr>
           <w:rFonts w:ascii="Consolas" w:eastAsia="Times New Roman" w:hAnsi="Consolas" w:cs="Times New Roman"/>
@@ -4408,7 +4274,6 @@
         </w:rPr>
         <w:t xml:space="preserve"> </w:t>
       </w:r>
-      <w:proofErr w:type="spellStart"/>
       <w:r>
         <w:rPr>
           <w:rFonts w:ascii="Consolas" w:eastAsia="Times New Roman" w:hAnsi="Consolas" w:cs="Times New Roman"/>
@@ -4445,7 +4310,6 @@
         </w:rPr>
         <w:t>orchestra_id</w:t>
       </w:r>
-      <w:proofErr w:type="spellEnd"/>
       <w:r>
         <w:rPr>
           <w:rFonts w:ascii="Consolas" w:eastAsia="Times New Roman" w:hAnsi="Consolas" w:cs="Times New Roman"/>
@@ -4530,7 +4394,6 @@
         </w:rPr>
         <w:t xml:space="preserve"> </w:t>
       </w:r>
-      <w:proofErr w:type="spellStart"/>
       <w:r>
         <w:rPr>
           <w:rFonts w:ascii="Consolas" w:eastAsia="Times New Roman" w:hAnsi="Consolas" w:cs="Times New Roman"/>
@@ -4591,7 +4454,6 @@
         </w:rPr>
         <w:t>endswith</w:t>
       </w:r>
-      <w:proofErr w:type="spellEnd"/>
       <w:r>
         <w:rPr>
           <w:rFonts w:ascii="Consolas" w:eastAsia="Times New Roman" w:hAnsi="Consolas" w:cs="Times New Roman"/>
@@ -4614,33 +4476,7 @@
           <w:lang w:val="en-US" w:eastAsia="ru-RU"/>
           <w14:ligatures w14:val="none"/>
         </w:rPr>
-        <w:t>'</w:t>
-      </w:r>
-      <w:proofErr w:type="spellStart"/>
-      <w:r>
-        <w:rPr>
-          <w:rFonts w:ascii="Consolas" w:eastAsia="Times New Roman" w:hAnsi="Consolas" w:cs="Times New Roman"/>
-          <w:color w:val="CE9178"/>
-          <w:kern w:val="0"/>
-          <w:sz w:val="21"/>
-          <w:szCs w:val="21"/>
-          <w:lang w:val="en-US" w:eastAsia="ru-RU"/>
-          <w14:ligatures w14:val="none"/>
-        </w:rPr>
-        <w:t>th</w:t>
-      </w:r>
-      <w:proofErr w:type="spellEnd"/>
-      <w:r>
-        <w:rPr>
-          <w:rFonts w:ascii="Consolas" w:eastAsia="Times New Roman" w:hAnsi="Consolas" w:cs="Times New Roman"/>
-          <w:color w:val="CE9178"/>
-          <w:kern w:val="0"/>
-          <w:sz w:val="21"/>
-          <w:szCs w:val="21"/>
-          <w:lang w:val="en-US" w:eastAsia="ru-RU"/>
-          <w14:ligatures w14:val="none"/>
-        </w:rPr>
-        <w:t>'</w:t>
+        <w:t>'th'</w:t>
       </w:r>
       <w:r>
         <w:rPr>
@@ -4798,7 +4634,6 @@
           <w14:ligatures w14:val="none"/>
         </w:rPr>
       </w:pPr>
-      <w:proofErr w:type="spellStart"/>
       <w:r>
         <w:rPr>
           <w:rFonts w:ascii="Consolas" w:eastAsia="Times New Roman" w:hAnsi="Consolas" w:cs="Times New Roman"/>
@@ -4811,7 +4646,6 @@
         </w:rPr>
         <w:t>avg_salaries</w:t>
       </w:r>
-      <w:proofErr w:type="spellEnd"/>
       <w:r>
         <w:rPr>
           <w:rFonts w:ascii="Consolas" w:eastAsia="Times New Roman" w:hAnsi="Consolas" w:cs="Times New Roman"/>
@@ -4962,7 +4796,6 @@
         </w:rPr>
         <w:t xml:space="preserve">    </w:t>
       </w:r>
-      <w:proofErr w:type="spellStart"/>
       <w:r>
         <w:rPr>
           <w:rFonts w:ascii="Consolas" w:eastAsia="Times New Roman" w:hAnsi="Consolas" w:cs="Times New Roman"/>
@@ -4975,7 +4808,6 @@
         </w:rPr>
         <w:t>o_musicians</w:t>
       </w:r>
-      <w:proofErr w:type="spellEnd"/>
       <w:r>
         <w:rPr>
           <w:rFonts w:ascii="Consolas" w:eastAsia="Times New Roman" w:hAnsi="Consolas" w:cs="Times New Roman"/>
@@ -4988,7 +4820,6 @@
         </w:rPr>
         <w:t xml:space="preserve"> = [</w:t>
       </w:r>
-      <w:proofErr w:type="spellStart"/>
       <w:r>
         <w:rPr>
           <w:rFonts w:ascii="Consolas" w:eastAsia="Times New Roman" w:hAnsi="Consolas" w:cs="Times New Roman"/>
@@ -5025,7 +4856,6 @@
         </w:rPr>
         <w:t>salary</w:t>
       </w:r>
-      <w:proofErr w:type="spellEnd"/>
       <w:r>
         <w:rPr>
           <w:rFonts w:ascii="Consolas" w:eastAsia="Times New Roman" w:hAnsi="Consolas" w:cs="Times New Roman"/>
@@ -5158,7 +4988,6 @@
         </w:rPr>
         <w:t xml:space="preserve"> </w:t>
       </w:r>
-      <w:proofErr w:type="spellStart"/>
       <w:r>
         <w:rPr>
           <w:rFonts w:ascii="Consolas" w:eastAsia="Times New Roman" w:hAnsi="Consolas" w:cs="Times New Roman"/>
@@ -5195,7 +5024,6 @@
         </w:rPr>
         <w:t>orchestra_id</w:t>
       </w:r>
-      <w:proofErr w:type="spellEnd"/>
       <w:r>
         <w:rPr>
           <w:rFonts w:ascii="Consolas" w:eastAsia="Times New Roman" w:hAnsi="Consolas" w:cs="Times New Roman"/>
@@ -5283,7 +5111,6 @@
         </w:rPr>
         <w:t xml:space="preserve">    </w:t>
       </w:r>
-      <w:proofErr w:type="spellStart"/>
       <w:r>
         <w:rPr>
           <w:rFonts w:ascii="Consolas" w:eastAsia="Times New Roman" w:hAnsi="Consolas" w:cs="Times New Roman"/>
@@ -5296,7 +5123,6 @@
         </w:rPr>
         <w:t>avg_salaries</w:t>
       </w:r>
-      <w:proofErr w:type="spellEnd"/>
       <w:r>
         <w:rPr>
           <w:rFonts w:ascii="Consolas" w:eastAsia="Times New Roman" w:hAnsi="Consolas" w:cs="Times New Roman"/>
@@ -5381,7 +5207,6 @@
         </w:rPr>
         <w:t>(</w:t>
       </w:r>
-      <w:proofErr w:type="spellStart"/>
       <w:r>
         <w:rPr>
           <w:rFonts w:ascii="Consolas" w:eastAsia="Times New Roman" w:hAnsi="Consolas" w:cs="Times New Roman"/>
@@ -5394,7 +5219,6 @@
         </w:rPr>
         <w:t>o_musicians</w:t>
       </w:r>
-      <w:proofErr w:type="spellEnd"/>
       <w:r>
         <w:rPr>
           <w:rFonts w:ascii="Consolas" w:eastAsia="Times New Roman" w:hAnsi="Consolas" w:cs="Times New Roman"/>
@@ -5407,7 +5231,6 @@
         </w:rPr>
         <w:t xml:space="preserve">) / </w:t>
       </w:r>
-      <w:proofErr w:type="spellStart"/>
       <w:r>
         <w:rPr>
           <w:rFonts w:ascii="Consolas" w:eastAsia="Times New Roman" w:hAnsi="Consolas" w:cs="Times New Roman"/>
@@ -5420,7 +5243,6 @@
         </w:rPr>
         <w:t>len</w:t>
       </w:r>
-      <w:proofErr w:type="spellEnd"/>
       <w:r>
         <w:rPr>
           <w:rFonts w:ascii="Consolas" w:eastAsia="Times New Roman" w:hAnsi="Consolas" w:cs="Times New Roman"/>
@@ -5433,7 +5255,6 @@
         </w:rPr>
         <w:t>(</w:t>
       </w:r>
-      <w:proofErr w:type="spellStart"/>
       <w:r>
         <w:rPr>
           <w:rFonts w:ascii="Consolas" w:eastAsia="Times New Roman" w:hAnsi="Consolas" w:cs="Times New Roman"/>
@@ -5446,7 +5267,6 @@
         </w:rPr>
         <w:t>o_musicians</w:t>
       </w:r>
-      <w:proofErr w:type="spellEnd"/>
       <w:r>
         <w:rPr>
           <w:rFonts w:ascii="Consolas" w:eastAsia="Times New Roman" w:hAnsi="Consolas" w:cs="Times New Roman"/>
@@ -5483,7 +5303,6 @@
         </w:rPr>
         <w:t xml:space="preserve"> </w:t>
       </w:r>
-      <w:proofErr w:type="spellStart"/>
       <w:r>
         <w:rPr>
           <w:rFonts w:ascii="Consolas" w:eastAsia="Times New Roman" w:hAnsi="Consolas" w:cs="Times New Roman"/>
@@ -5496,7 +5315,6 @@
         </w:rPr>
         <w:t>len</w:t>
       </w:r>
-      <w:proofErr w:type="spellEnd"/>
       <w:r>
         <w:rPr>
           <w:rFonts w:ascii="Consolas" w:eastAsia="Times New Roman" w:hAnsi="Consolas" w:cs="Times New Roman"/>
@@ -5509,7 +5327,6 @@
         </w:rPr>
         <w:t>(</w:t>
       </w:r>
-      <w:proofErr w:type="spellStart"/>
       <w:r>
         <w:rPr>
           <w:rFonts w:ascii="Consolas" w:eastAsia="Times New Roman" w:hAnsi="Consolas" w:cs="Times New Roman"/>
@@ -5522,7 +5339,6 @@
         </w:rPr>
         <w:t>o_musicians</w:t>
       </w:r>
-      <w:proofErr w:type="spellEnd"/>
       <w:r>
         <w:rPr>
           <w:rFonts w:ascii="Consolas" w:eastAsia="Times New Roman" w:hAnsi="Consolas" w:cs="Times New Roman"/>
@@ -5625,7 +5441,6 @@
           <w14:ligatures w14:val="none"/>
         </w:rPr>
       </w:pPr>
-      <w:proofErr w:type="spellStart"/>
       <w:r>
         <w:rPr>
           <w:rFonts w:ascii="Consolas" w:eastAsia="Times New Roman" w:hAnsi="Consolas" w:cs="Times New Roman"/>
@@ -5638,7 +5453,6 @@
         </w:rPr>
         <w:t>sorted_avg_salaries</w:t>
       </w:r>
-      <w:proofErr w:type="spellEnd"/>
       <w:r>
         <w:rPr>
           <w:rFonts w:ascii="Consolas" w:eastAsia="Times New Roman" w:hAnsi="Consolas" w:cs="Times New Roman"/>
@@ -5675,7 +5489,6 @@
         </w:rPr>
         <w:t>(</w:t>
       </w:r>
-      <w:proofErr w:type="spellStart"/>
       <w:r>
         <w:rPr>
           <w:rFonts w:ascii="Consolas" w:eastAsia="Times New Roman" w:hAnsi="Consolas" w:cs="Times New Roman"/>
@@ -5712,7 +5525,6 @@
         </w:rPr>
         <w:t>items</w:t>
       </w:r>
-      <w:proofErr w:type="spellEnd"/>
       <w:r>
         <w:rPr>
           <w:rFonts w:ascii="Consolas" w:eastAsia="Times New Roman" w:hAnsi="Consolas" w:cs="Times New Roman"/>
@@ -5956,7 +5768,6 @@
         </w:rPr>
         <w:t xml:space="preserve">, </w:t>
       </w:r>
-      <w:proofErr w:type="spellStart"/>
       <w:r>
         <w:rPr>
           <w:rFonts w:ascii="Consolas" w:eastAsia="Times New Roman" w:hAnsi="Consolas" w:cs="Times New Roman"/>
@@ -5969,7 +5780,6 @@
         </w:rPr>
         <w:t>sorted_avg_salaries</w:t>
       </w:r>
-      <w:proofErr w:type="spellEnd"/>
       <w:r>
         <w:rPr>
           <w:rFonts w:ascii="Consolas" w:eastAsia="Times New Roman" w:hAnsi="Consolas" w:cs="Times New Roman"/>
@@ -6111,7 +5921,6 @@
         </w:rPr>
         <w:t>: [</w:t>
       </w:r>
-      <w:proofErr w:type="spellStart"/>
       <w:r>
         <w:rPr>
           <w:rFonts w:ascii="Consolas" w:eastAsia="Times New Roman" w:hAnsi="Consolas" w:cs="Times New Roman"/>
@@ -6148,7 +5957,6 @@
         </w:rPr>
         <w:t>last_name</w:t>
       </w:r>
-      <w:proofErr w:type="spellEnd"/>
       <w:r>
         <w:rPr>
           <w:rFonts w:ascii="Consolas" w:eastAsia="Times New Roman" w:hAnsi="Consolas" w:cs="Times New Roman"/>
@@ -6161,7 +5969,6 @@
         </w:rPr>
         <w:t xml:space="preserve"> </w:t>
       </w:r>
-      <w:proofErr w:type="spellStart"/>
       <w:r>
         <w:rPr>
           <w:rFonts w:ascii="Consolas" w:eastAsia="Times New Roman" w:hAnsi="Consolas" w:cs="Times New Roman"/>
@@ -6198,7 +6005,6 @@
         </w:rPr>
         <w:t>m</w:t>
       </w:r>
-      <w:proofErr w:type="spellEnd"/>
       <w:r>
         <w:rPr>
           <w:rFonts w:ascii="Consolas" w:eastAsia="Times New Roman" w:hAnsi="Consolas" w:cs="Times New Roman"/>
@@ -6283,7 +6089,6 @@
         </w:rPr>
         <w:t xml:space="preserve"> </w:t>
       </w:r>
-      <w:proofErr w:type="spellStart"/>
       <w:r>
         <w:rPr>
           <w:rFonts w:ascii="Consolas" w:eastAsia="Times New Roman" w:hAnsi="Consolas" w:cs="Times New Roman"/>
@@ -6320,7 +6125,6 @@
         </w:rPr>
         <w:t>orchestra_id</w:t>
       </w:r>
-      <w:proofErr w:type="spellEnd"/>
       <w:r>
         <w:rPr>
           <w:rFonts w:ascii="Consolas" w:eastAsia="Times New Roman" w:hAnsi="Consolas" w:cs="Times New Roman"/>
@@ -6501,7 +6305,6 @@
         </w:rPr>
         <w:t xml:space="preserve"> </w:t>
       </w:r>
-      <w:proofErr w:type="spellStart"/>
       <w:r>
         <w:rPr>
           <w:rFonts w:ascii="Consolas" w:eastAsia="Times New Roman" w:hAnsi="Consolas" w:cs="Times New Roman"/>
@@ -6562,7 +6365,6 @@
         </w:rPr>
         <w:t>startswith</w:t>
       </w:r>
-      <w:proofErr w:type="spellEnd"/>
       <w:r>
         <w:rPr>
           <w:rFonts w:ascii="Consolas" w:eastAsia="Times New Roman" w:hAnsi="Consolas" w:cs="Times New Roman"/>
@@ -6746,14 +6548,6 @@
           <w:lang w:val="en-US"/>
         </w:rPr>
         <w:br/>
-      </w:r>
-      <w:r>
-        <w:rPr>
-          <w:rFonts w:ascii="Times New Roman" w:hAnsi="Times New Roman" w:cs="Times New Roman"/>
-          <w:sz w:val="28"/>
-          <w:szCs w:val="28"/>
-          <w:lang w:val="en-US"/>
-        </w:rPr>
         <w:t>Task 1 Result: [('Smith', 'Symphony Orchestra')]</w:t>
       </w:r>
     </w:p>
@@ -6816,7 +6610,7 @@
 </file>
 
 <file path=word/numbering.xml><?xml version="1.0" encoding="utf-8"?>
-<w:numbering xmlns:wpc="http://schemas.microsoft.com/office/word/2010/wordprocessingCanvas" xmlns:cx="http://schemas.microsoft.com/office/drawing/2014/chartex" xmlns:cx1="http://schemas.microsoft.com/office/drawing/2015/9/8/chartex" xmlns:cx2="http://schemas.microsoft.com/office/drawing/2015/10/21/chartex" xmlns:cx3="http://schemas.microsoft.com/office/drawing/2016/5/9/chartex" xmlns:cx4="http://schemas.microsoft.com/office/drawing/2016/5/10/chartex" xmlns:cx5="http://schemas.microsoft.com/office/drawing/2016/5/11/chartex" xmlns:cx6="http://schemas.microsoft.com/office/drawing/2016/5/12/chartex" xmlns:cx7="http://schemas.microsoft.com/office/drawing/2016/5/13/chartex" xmlns:cx8="http://schemas.microsoft.com/office/drawing/2016/5/14/chartex" xmlns:mc="http://schemas.openxmlformats.org/markup-compatibility/2006" xmlns:aink="http://schemas.microsoft.com/office/drawing/2016/ink" xmlns:am3d="http://schemas.microsoft.com/office/drawing/2017/model3d" xmlns:o="urn:schemas-microsoft-com:office:office" xmlns:oel="http://schemas.microsoft.com/office/2019/extlst" xmlns:r="http://schemas.openxmlformats.org/officeDocument/2006/relationships" xmlns:m="http://schemas.openxmlformats.org/officeDocument/2006/math" xmlns:v="urn:schemas-microsoft-com:vml" xmlns:wp14="http://schemas.microsoft.com/office/word/2010/wordprocessingDrawing" xmlns:wp="http://schemas.openxmlformats.org/drawingml/2006/wordprocessingDrawing" xmlns:w10="urn:schemas-microsoft-com:office:word" xmlns:w="http://schemas.openxmlformats.org/wordprocessingml/2006/main" xmlns:w14="http://schemas.microsoft.com/office/word/2010/wordml" xmlns:w15="http://schemas.microsoft.com/office/word/2012/wordml" xmlns:w16cex="http://schemas.microsoft.com/office/word/2018/wordml/cex" xmlns:w16cid="http://schemas.microsoft.com/office/word/2016/wordml/cid" xmlns:w16="http://schemas.microsoft.com/office/word/2018/wordml" xmlns:w16sdtdh="http://schemas.microsoft.com/office/word/2020/wordml/sdtdatahash" xmlns:w16se="http://schemas.microsoft.com/office/word/2015/wordml/symex" xmlns:wpg="http://schemas.microsoft.com/office/word/2010/wordprocessingGroup" xmlns:wpi="http://schemas.microsoft.com/office/word/2010/wordprocessingInk" xmlns:wne="http://schemas.microsoft.com/office/word/2006/wordml" xmlns:wps="http://schemas.microsoft.com/office/word/2010/wordprocessingShape" mc:Ignorable="w14 w15 w16se w16cid w16 w16cex w16sdtdh wp14">
+<w:numbering xmlns:wpc="http://schemas.microsoft.com/office/word/2010/wordprocessingCanvas" xmlns:cx="http://schemas.microsoft.com/office/drawing/2014/chartex" xmlns:cx1="http://schemas.microsoft.com/office/drawing/2015/9/8/chartex" xmlns:cx2="http://schemas.microsoft.com/office/drawing/2015/10/21/chartex" xmlns:cx3="http://schemas.microsoft.com/office/drawing/2016/5/9/chartex" xmlns:cx4="http://schemas.microsoft.com/office/drawing/2016/5/10/chartex" xmlns:cx5="http://schemas.microsoft.com/office/drawing/2016/5/11/chartex" xmlns:cx6="http://schemas.microsoft.com/office/drawing/2016/5/12/chartex" xmlns:cx7="http://schemas.microsoft.com/office/drawing/2016/5/13/chartex" xmlns:cx8="http://schemas.microsoft.com/office/drawing/2016/5/14/chartex" xmlns:mc="http://schemas.openxmlformats.org/markup-compatibility/2006" xmlns:aink="http://schemas.microsoft.com/office/drawing/2016/ink" xmlns:am3d="http://schemas.microsoft.com/office/drawing/2017/model3d" xmlns:o="urn:schemas-microsoft-com:office:office" xmlns:r="http://schemas.openxmlformats.org/officeDocument/2006/relationships" xmlns:m="http://schemas.openxmlformats.org/officeDocument/2006/math" xmlns:v="urn:schemas-microsoft-com:vml" xmlns:wp14="http://schemas.microsoft.com/office/word/2010/wordprocessingDrawing" xmlns:wp="http://schemas.openxmlformats.org/drawingml/2006/wordprocessingDrawing" xmlns:w10="urn:schemas-microsoft-com:office:word" xmlns:w="http://schemas.openxmlformats.org/wordprocessingml/2006/main" xmlns:w14="http://schemas.microsoft.com/office/word/2010/wordml" xmlns:w15="http://schemas.microsoft.com/office/word/2012/wordml" xmlns:w16cex="http://schemas.microsoft.com/office/word/2018/wordml/cex" xmlns:w16cid="http://schemas.microsoft.com/office/word/2016/wordml/cid" xmlns:w16="http://schemas.microsoft.com/office/word/2018/wordml" xmlns:w16sdtdh="http://schemas.microsoft.com/office/word/2020/wordml/sdtdatahash" xmlns:w16se="http://schemas.microsoft.com/office/word/2015/wordml/symex" xmlns:wpg="http://schemas.microsoft.com/office/word/2010/wordprocessingGroup" xmlns:wpi="http://schemas.microsoft.com/office/word/2010/wordprocessingInk" xmlns:wne="http://schemas.microsoft.com/office/word/2006/wordml" xmlns:wps="http://schemas.microsoft.com/office/word/2010/wordprocessingShape" mc:Ignorable="w14 w15 w16se w16cid w16 w16cex w16sdtdh wp14">
   <w:abstractNum w:abstractNumId="0" w15:restartNumberingAfterBreak="0">
     <w:nsid w:val="54895CD1"/>
     <w:multiLevelType w:val="multilevel"/>
@@ -6930,7 +6724,7 @@
       </w:pPr>
     </w:lvl>
   </w:abstractNum>
-  <w:num w:numId="1" w16cid:durableId="1598829849">
+  <w:num w:numId="1">
     <w:abstractNumId w:val="0"/>
   </w:num>
 </w:numbering>

</xml_diff>